<commit_message>
Update MODELO DE DADOS ATUALIZADO.docx
</commit_message>
<xml_diff>
--- a/MODELO DE DADOS ATUALIZADO.docx
+++ b/MODELO DE DADOS ATUALIZADO.docx
@@ -686,8 +686,6 @@
         </w:rPr>
         <w:t>Fonte: Autoria própria</w:t>
       </w:r>
-      <w:bookmarkStart w:id="0" w:name="_GoBack"/>
-      <w:bookmarkEnd w:id="0"/>
     </w:p>
     <w:p/>
     <w:p>
@@ -2065,11 +2063,11 @@
             <w:pPr>
               <w:jc w:val="center"/>
             </w:pPr>
-            <w:proofErr w:type="spellStart"/>
             <w:r>
               <w:t>Int</w:t>
             </w:r>
-            <w:proofErr w:type="spellEnd"/>
+            <w:bookmarkStart w:id="0" w:name="_GoBack"/>
+            <w:bookmarkEnd w:id="0"/>
           </w:p>
         </w:tc>
         <w:tc>
@@ -2081,9 +2079,6 @@
             <w:pPr>
               <w:jc w:val="center"/>
             </w:pPr>
-            <w:r>
-              <w:t>20</w:t>
-            </w:r>
           </w:p>
         </w:tc>
         <w:tc>
@@ -6400,7 +6395,7 @@
 </file>
 
 <file path=customXml/itemProps1.xml><?xml version="1.0" encoding="utf-8"?>
-<ds:datastoreItem xmlns:ds="http://schemas.openxmlformats.org/officeDocument/2006/customXml" ds:itemID="{BE9E655E-DFF4-46C5-B824-B33F4DE32ACF}">
+<ds:datastoreItem xmlns:ds="http://schemas.openxmlformats.org/officeDocument/2006/customXml" ds:itemID="{2EFE2646-D6F6-437A-B730-CD57F30EC5F5}">
   <ds:schemaRefs>
     <ds:schemaRef ds:uri="http://schemas.openxmlformats.org/officeDocument/2006/bibliography"/>
   </ds:schemaRefs>

</xml_diff>

<commit_message>
att campo atribuicao tarefa
</commit_message>
<xml_diff>
--- a/MODELO DE DADOS ATUALIZADO.docx
+++ b/MODELO DE DADOS ATUALIZADO.docx
@@ -1944,24 +1944,14 @@
             <w:tcW w:w="1062" w:type="pct"/>
             <w:vAlign w:val="center"/>
           </w:tcPr>
-          <w:p>
-            <w:r>
-              <w:t>Status da tarefa</w:t>
-            </w:r>
-          </w:p>
+          <w:p/>
         </w:tc>
         <w:tc>
           <w:tcPr>
             <w:tcW w:w="1013" w:type="pct"/>
             <w:vAlign w:val="center"/>
           </w:tcPr>
-          <w:p>
-            <w:proofErr w:type="spellStart"/>
-            <w:r>
-              <w:t>tar_status</w:t>
-            </w:r>
-            <w:proofErr w:type="spellEnd"/>
-          </w:p>
+          <w:p/>
         </w:tc>
         <w:tc>
           <w:tcPr>
@@ -1972,9 +1962,6 @@
             <w:pPr>
               <w:jc w:val="center"/>
             </w:pPr>
-            <w:r>
-              <w:t>BIT</w:t>
-            </w:r>
           </w:p>
         </w:tc>
         <w:tc>
@@ -1986,9 +1973,6 @@
             <w:pPr>
               <w:jc w:val="center"/>
             </w:pPr>
-            <w:r>
-              <w:t>1</w:t>
-            </w:r>
           </w:p>
         </w:tc>
         <w:tc>
@@ -2017,16 +2001,7 @@
           <w:tcPr>
             <w:tcW w:w="1151" w:type="pct"/>
           </w:tcPr>
-          <w:p>
-            <w:r>
-              <w:t>0 – Pendente</w:t>
-            </w:r>
-          </w:p>
-          <w:p>
-            <w:r>
-              <w:t>1 - Concluído</w:t>
-            </w:r>
-          </w:p>
+          <w:p/>
         </w:tc>
       </w:tr>
       <w:tr>
@@ -2066,8 +2041,6 @@
             <w:r>
               <w:t>Int</w:t>
             </w:r>
-            <w:bookmarkStart w:id="0" w:name="_GoBack"/>
-            <w:bookmarkEnd w:id="0"/>
           </w:p>
         </w:tc>
         <w:tc>
@@ -4601,7 +4574,10 @@
           <w:p>
             <w:proofErr w:type="spellStart"/>
             <w:r>
-              <w:t>atr_tarefa_id</w:t>
+              <w:t>fot</w:t>
+            </w:r>
+            <w:r>
+              <w:t>_tarefa_id</w:t>
             </w:r>
             <w:proofErr w:type="spellEnd"/>
           </w:p>
@@ -4662,6 +4638,8 @@
           </w:tcPr>
           <w:p/>
         </w:tc>
+        <w:bookmarkStart w:id="0" w:name="_GoBack"/>
+        <w:bookmarkEnd w:id="0"/>
       </w:tr>
       <w:tr>
         <w:tc>
@@ -4746,6 +4724,9 @@
         </w:tc>
       </w:tr>
       <w:tr>
+        <w:trPr>
+          <w:trHeight w:val="298"/>
+        </w:trPr>
         <w:tc>
           <w:tcPr>
             <w:tcW w:w="1062" w:type="pct"/>
@@ -4822,6 +4803,100 @@
             <w:tcW w:w="1151" w:type="pct"/>
           </w:tcPr>
           <w:p/>
+        </w:tc>
+      </w:tr>
+      <w:tr>
+        <w:trPr>
+          <w:trHeight w:val="298"/>
+        </w:trPr>
+        <w:tc>
+          <w:tcPr>
+            <w:tcW w:w="1062" w:type="pct"/>
+            <w:vAlign w:val="center"/>
+          </w:tcPr>
+          <w:p>
+            <w:r>
+              <w:t>Status da atribuição de tarefa</w:t>
+            </w:r>
+          </w:p>
+        </w:tc>
+        <w:tc>
+          <w:tcPr>
+            <w:tcW w:w="1013" w:type="pct"/>
+            <w:vAlign w:val="center"/>
+          </w:tcPr>
+          <w:p>
+            <w:proofErr w:type="spellStart"/>
+            <w:r>
+              <w:t>atr_status</w:t>
+            </w:r>
+            <w:proofErr w:type="spellEnd"/>
+          </w:p>
+        </w:tc>
+        <w:tc>
+          <w:tcPr>
+            <w:tcW w:w="861" w:type="pct"/>
+            <w:vAlign w:val="center"/>
+          </w:tcPr>
+          <w:p>
+            <w:pPr>
+              <w:jc w:val="center"/>
+            </w:pPr>
+            <w:r>
+              <w:t>BIT</w:t>
+            </w:r>
+          </w:p>
+        </w:tc>
+        <w:tc>
+          <w:tcPr>
+            <w:tcW w:w="507" w:type="pct"/>
+            <w:vAlign w:val="center"/>
+          </w:tcPr>
+          <w:p>
+            <w:pPr>
+              <w:jc w:val="center"/>
+            </w:pPr>
+            <w:r>
+              <w:t>1</w:t>
+            </w:r>
+          </w:p>
+        </w:tc>
+        <w:tc>
+          <w:tcPr>
+            <w:tcW w:w="203" w:type="pct"/>
+            <w:vAlign w:val="center"/>
+          </w:tcPr>
+          <w:p>
+            <w:pPr>
+              <w:jc w:val="center"/>
+            </w:pPr>
+          </w:p>
+        </w:tc>
+        <w:tc>
+          <w:tcPr>
+            <w:tcW w:w="203" w:type="pct"/>
+            <w:vAlign w:val="center"/>
+          </w:tcPr>
+          <w:p>
+            <w:pPr>
+              <w:jc w:val="center"/>
+            </w:pPr>
+          </w:p>
+        </w:tc>
+        <w:tc>
+          <w:tcPr>
+            <w:tcW w:w="1151" w:type="pct"/>
+          </w:tcPr>
+          <w:p>
+            <w:r>
+              <w:t>0 – Pendente</w:t>
+            </w:r>
+          </w:p>
+          <w:p>
+            <w:r>
+              <w:t>1 - Concluído</w:t>
+            </w:r>
+          </w:p>
         </w:tc>
       </w:tr>
     </w:tbl>
@@ -5066,6 +5141,7 @@
           </w:tcPr>
           <w:p>
             <w:r>
+              <w:lastRenderedPageBreak/>
               <w:t>Foto</w:t>
             </w:r>
           </w:p>
@@ -5152,7 +5228,6 @@
           </w:tcPr>
           <w:p>
             <w:r>
-              <w:lastRenderedPageBreak/>
               <w:t xml:space="preserve">ID da Tarefa </w:t>
             </w:r>
             <w:proofErr w:type="spellStart"/>
@@ -6395,7 +6470,7 @@
 </file>
 
 <file path=customXml/itemProps1.xml><?xml version="1.0" encoding="utf-8"?>
-<ds:datastoreItem xmlns:ds="http://schemas.openxmlformats.org/officeDocument/2006/customXml" ds:itemID="{2EFE2646-D6F6-437A-B730-CD57F30EC5F5}">
+<ds:datastoreItem xmlns:ds="http://schemas.openxmlformats.org/officeDocument/2006/customXml" ds:itemID="{7EA79CF9-A7E2-4C50-87E9-204092AB369C}">
   <ds:schemaRefs>
     <ds:schemaRef ds:uri="http://schemas.openxmlformats.org/officeDocument/2006/bibliography"/>
   </ds:schemaRefs>

</xml_diff>